<commit_message>
New menu added. New Logo created.
</commit_message>
<xml_diff>
--- a/Letuga text.docx
+++ b/Letuga text.docx
@@ -2,10 +2,7 @@
 <file path=word/document.xml><?xml version="1.0" encoding="utf-8"?>
 <w:document xmlns:wpc="http://schemas.microsoft.com/office/word/2010/wordprocessingCanvas" xmlns:mc="http://schemas.openxmlformats.org/markup-compatibility/2006" xmlns:o="urn:schemas-microsoft-com:office:office" xmlns:r="http://schemas.openxmlformats.org/officeDocument/2006/relationships" xmlns:m="http://schemas.openxmlformats.org/officeDocument/2006/math" xmlns:v="urn:schemas-microsoft-com:vml" xmlns:wp14="http://schemas.microsoft.com/office/word/2010/wordprocessingDrawing" xmlns:wp="http://schemas.openxmlformats.org/drawingml/2006/wordprocessingDrawing" xmlns:w10="urn:schemas-microsoft-com:office:word" xmlns:w="http://schemas.openxmlformats.org/wordprocessingml/2006/main" xmlns:w14="http://schemas.microsoft.com/office/word/2010/wordml" xmlns:wpg="http://schemas.microsoft.com/office/word/2010/wordprocessingGroup" xmlns:wpi="http://schemas.microsoft.com/office/word/2010/wordprocessingInk" xmlns:wne="http://schemas.microsoft.com/office/word/2006/wordml" xmlns:wps="http://schemas.microsoft.com/office/word/2010/wordprocessingShape" mc:Ignorable="w14 wp14">
   <w:body>
-    <w:p>
-      <w:bookmarkStart w:id="0" w:name="_GoBack"/>
-      <w:bookmarkEnd w:id="0"/>
-    </w:p>
+    <w:p/>
     <w:p>
       <w:pPr>
         <w:jc w:val="center"/>
@@ -63,10 +60,15 @@
       <w:r>
         <w:t xml:space="preserve"> , където всеки желаещ може да осъществи кулинарните си фантазии.</w:t>
       </w:r>
-    </w:p>
-    <w:p>
-      <w:r>
-        <w:t>Осигурено забавление и за по-малките ни гости, които могат да играят необезпокоявани в детският кът и големият напълно обезопасен двор, също така да усъвършенстват  своите спортни умения в тенис на маса.</w:t>
+      <w:bookmarkStart w:id="0" w:name="_GoBack"/>
+    </w:p>
+    <w:p>
+      <w:r>
+        <w:t xml:space="preserve">Осигурено забавление и за по-малките ни гости, които могат да играят </w:t>
+      </w:r>
+      <w:bookmarkEnd w:id="0"/>
+      <w:r>
+        <w:t>необезпокоявани в детският кът и големият напълно обезопасен двор, също така да усъвършенстват  своите спортни умения в тенис на маса.</w:t>
       </w:r>
     </w:p>
     <w:p>
@@ -111,7 +113,27 @@
           <w:szCs w:val="18"/>
           <w:shd w:val="clear" w:color="auto" w:fill="FFFFFF"/>
         </w:rPr>
-        <w:t>Вилата работи целогодишно и през студените дни може да си прекарвате приятно пред камината в столовата, с руйно червено вино на масата.</w:t>
+        <w:t xml:space="preserve">Вилата работи целогодишно и през студените дни може да си прекарвате приятно пред камината в </w:t>
+      </w:r>
+      <w:r>
+        <w:rPr>
+          <w:rFonts w:ascii="Verdana" w:hAnsi="Verdana"/>
+          <w:color w:val="000000"/>
+          <w:sz w:val="18"/>
+          <w:szCs w:val="18"/>
+          <w:shd w:val="clear" w:color="auto" w:fill="FFFFFF"/>
+        </w:rPr>
+        <w:t>механата</w:t>
+      </w:r>
+      <w:r>
+        <w:rPr>
+          <w:rFonts w:ascii="Verdana" w:hAnsi="Verdana"/>
+          <w:color w:val="000000"/>
+          <w:sz w:val="18"/>
+          <w:szCs w:val="18"/>
+          <w:shd w:val="clear" w:color="auto" w:fill="FFFFFF"/>
+        </w:rPr>
+        <w:t>, с руйно червено вино на масата.</w:t>
       </w:r>
       <w:r>
         <w:rPr>

</xml_diff>